<commit_message>
added downlaod as png
</commit_message>
<xml_diff>
--- a/requested features pixel art program.docx
+++ b/requested features pixel art program.docx
@@ -47,6 +47,172 @@
         </w:rPr>
         <w:t>Make it so you can save your art, and mod them into games, like unitale</w:t>
       </w:r>
+    </w:p>
+    <w:p>
+      <w:pPr>
+        <w:rPr>
+          <w:sz w:val="28"/>
+          <w:szCs w:val="28"/>
+        </w:rPr>
+      </w:pPr>
+      <w:r>
+        <w:rPr>
+          <w:sz w:val="28"/>
+          <w:szCs w:val="28"/>
+        </w:rPr>
+        <w:t>Eraser button, that you click, then click pixel to clear/erase</w:t>
+      </w:r>
+    </w:p>
+    <w:p>
+      <w:pPr>
+        <w:rPr>
+          <w:sz w:val="28"/>
+          <w:szCs w:val="28"/>
+        </w:rPr>
+      </w:pPr>
+      <w:r>
+        <w:rPr>
+          <w:sz w:val="28"/>
+          <w:szCs w:val="28"/>
+        </w:rPr>
+        <w:t>X done 1.13.19 -</w:t>
+      </w:r>
+      <w:r>
+        <w:rPr>
+          <w:sz w:val="28"/>
+          <w:szCs w:val="28"/>
+        </w:rPr>
+        <w:t>Change grid from 20x20 to 20x30</w:t>
+      </w:r>
+    </w:p>
+    <w:p>
+      <w:pPr>
+        <w:rPr>
+          <w:sz w:val="28"/>
+          <w:szCs w:val="28"/>
+        </w:rPr>
+      </w:pPr>
+      <w:r>
+        <w:rPr>
+          <w:sz w:val="28"/>
+          <w:szCs w:val="28"/>
+        </w:rPr>
+        <w:t>X done 1.13.19 -</w:t>
+      </w:r>
+      <w:r>
+        <w:rPr>
+          <w:sz w:val="28"/>
+          <w:szCs w:val="28"/>
+        </w:rPr>
+        <w:t>More colors including Orange</w:t>
+      </w:r>
+    </w:p>
+    <w:p>
+      <w:pPr>
+        <w:rPr>
+          <w:sz w:val="28"/>
+          <w:szCs w:val="28"/>
+        </w:rPr>
+      </w:pPr>
+    </w:p>
+    <w:p>
+      <w:pPr>
+        <w:rPr>
+          <w:sz w:val="28"/>
+          <w:szCs w:val="28"/>
+        </w:rPr>
+      </w:pPr>
+      <w:r>
+        <w:rPr>
+          <w:sz w:val="28"/>
+          <w:szCs w:val="28"/>
+        </w:rPr>
+        <w:t xml:space="preserve">Art persistence per </w:t>
+      </w:r>
+      <w:proofErr w:type="spellStart"/>
+      <w:r>
+        <w:rPr>
+          <w:sz w:val="28"/>
+          <w:szCs w:val="28"/>
+        </w:rPr>
+        <w:t>T.s.</w:t>
+      </w:r>
+      <w:proofErr w:type="spellEnd"/>
+      <w:r>
+        <w:rPr>
+          <w:sz w:val="28"/>
+          <w:szCs w:val="28"/>
+        </w:rPr>
+        <w:t xml:space="preserve"> 1.13.19</w:t>
+      </w:r>
+    </w:p>
+    <w:p>
+      <w:pPr>
+        <w:rPr>
+          <w:sz w:val="28"/>
+          <w:szCs w:val="28"/>
+        </w:rPr>
+      </w:pPr>
+    </w:p>
+    <w:p>
+      <w:pPr>
+        <w:rPr>
+          <w:sz w:val="28"/>
+          <w:szCs w:val="28"/>
+        </w:rPr>
+      </w:pPr>
+      <w:r>
+        <w:rPr>
+          <w:sz w:val="28"/>
+          <w:szCs w:val="28"/>
+        </w:rPr>
+        <w:t>1.31.20</w:t>
+      </w:r>
+    </w:p>
+    <w:p>
+      <w:pPr>
+        <w:rPr>
+          <w:sz w:val="28"/>
+          <w:szCs w:val="28"/>
+        </w:rPr>
+      </w:pPr>
+      <w:r>
+        <w:rPr>
+          <w:sz w:val="28"/>
+          <w:szCs w:val="28"/>
+        </w:rPr>
+        <w:t>Undo button</w:t>
+      </w:r>
+    </w:p>
+    <w:p>
+      <w:pPr>
+        <w:rPr>
+          <w:sz w:val="28"/>
+          <w:szCs w:val="28"/>
+        </w:rPr>
+      </w:pPr>
+      <w:r>
+        <w:rPr>
+          <w:sz w:val="28"/>
+          <w:szCs w:val="28"/>
+        </w:rPr>
+        <w:t>Log in &amp; persistence</w:t>
+      </w:r>
+    </w:p>
+    <w:p>
+      <w:pPr>
+        <w:rPr>
+          <w:sz w:val="28"/>
+          <w:szCs w:val="28"/>
+        </w:rPr>
+      </w:pPr>
+      <w:r>
+        <w:rPr>
+          <w:sz w:val="28"/>
+          <w:szCs w:val="28"/>
+        </w:rPr>
+        <w:t>Custom colors</w:t>
+      </w:r>
       <w:bookmarkStart w:id="0" w:name="_GoBack"/>
       <w:bookmarkEnd w:id="0"/>
     </w:p>
@@ -62,74 +228,30 @@
           <w:sz w:val="28"/>
           <w:szCs w:val="28"/>
         </w:rPr>
-        <w:t>Eraser button, that you click, then click pixel to clear/erase</w:t>
-      </w:r>
-    </w:p>
-    <w:p>
-      <w:pPr>
-        <w:rPr>
-          <w:sz w:val="28"/>
-          <w:szCs w:val="28"/>
-        </w:rPr>
-      </w:pPr>
-      <w:r>
-        <w:rPr>
-          <w:sz w:val="28"/>
-          <w:szCs w:val="28"/>
-        </w:rPr>
-        <w:t>X done 1.13.19 -</w:t>
-      </w:r>
-      <w:r>
-        <w:rPr>
-          <w:sz w:val="28"/>
-          <w:szCs w:val="28"/>
-        </w:rPr>
-        <w:t>Change grid from 20x20 to 20x30</w:t>
-      </w:r>
-    </w:p>
-    <w:p>
-      <w:pPr>
-        <w:rPr>
-          <w:sz w:val="28"/>
-          <w:szCs w:val="28"/>
-        </w:rPr>
-      </w:pPr>
-      <w:r>
-        <w:rPr>
-          <w:sz w:val="28"/>
-          <w:szCs w:val="28"/>
-        </w:rPr>
-        <w:t>X done 1.13.19 -</w:t>
-      </w:r>
-      <w:r>
-        <w:rPr>
-          <w:sz w:val="28"/>
-          <w:szCs w:val="28"/>
-        </w:rPr>
-        <w:t>More colors including Orange</w:t>
-      </w:r>
-    </w:p>
-    <w:p>
-      <w:pPr>
-        <w:rPr>
-          <w:sz w:val="28"/>
-          <w:szCs w:val="28"/>
-        </w:rPr>
-      </w:pPr>
-    </w:p>
-    <w:p>
-      <w:pPr>
-        <w:rPr>
-          <w:sz w:val="28"/>
-          <w:szCs w:val="28"/>
-        </w:rPr>
-      </w:pPr>
-      <w:r>
-        <w:rPr>
-          <w:sz w:val="28"/>
-          <w:szCs w:val="28"/>
-        </w:rPr>
-        <w:t xml:space="preserve">Art persistence per </w:t>
+        <w:t>Background picker</w:t>
+      </w:r>
+    </w:p>
+    <w:p>
+      <w:pPr>
+        <w:rPr>
+          <w:sz w:val="28"/>
+          <w:szCs w:val="28"/>
+        </w:rPr>
+      </w:pPr>
+    </w:p>
+    <w:p>
+      <w:pPr>
+        <w:rPr>
+          <w:sz w:val="28"/>
+          <w:szCs w:val="28"/>
+        </w:rPr>
+      </w:pPr>
+      <w:r>
+        <w:rPr>
+          <w:sz w:val="28"/>
+          <w:szCs w:val="28"/>
+        </w:rPr>
+        <w:t xml:space="preserve">Download </w:t>
       </w:r>
       <w:proofErr w:type="spellStart"/>
       <w:r>
@@ -137,7 +259,7 @@
           <w:sz w:val="28"/>
           <w:szCs w:val="28"/>
         </w:rPr>
-        <w:t>T.s.</w:t>
+        <w:t>img</w:t>
       </w:r>
       <w:proofErr w:type="spellEnd"/>
       <w:r>
@@ -145,16 +267,8 @@
           <w:sz w:val="28"/>
           <w:szCs w:val="28"/>
         </w:rPr>
-        <w:t xml:space="preserve"> 1.13.19</w:t>
-      </w:r>
-    </w:p>
-    <w:p>
-      <w:pPr>
-        <w:rPr>
-          <w:sz w:val="28"/>
-          <w:szCs w:val="28"/>
-        </w:rPr>
-      </w:pPr>
+        <w:t>?</w:t>
+      </w:r>
     </w:p>
     <w:p>
       <w:pPr>
@@ -192,7 +306,7 @@
       </w:pPr>
     </w:pPrDefault>
   </w:docDefaults>
-  <w:latentStyles w:defLockedState="0" w:defUIPriority="99" w:defSemiHidden="0" w:defUnhideWhenUsed="0" w:defQFormat="0" w:count="375">
+  <w:latentStyles w:defLockedState="0" w:defUIPriority="99" w:defSemiHidden="0" w:defUnhideWhenUsed="0" w:defQFormat="0" w:count="376">
     <w:lsdException w:name="Normal" w:uiPriority="0" w:qFormat="1"/>
     <w:lsdException w:name="heading 1" w:uiPriority="9" w:qFormat="1"/>
     <w:lsdException w:name="heading 2" w:semiHidden="1" w:uiPriority="9" w:unhideWhenUsed="1" w:qFormat="1"/>
@@ -298,7 +412,6 @@
     <w:lsdException w:name="HTML Sample" w:semiHidden="1" w:unhideWhenUsed="1"/>
     <w:lsdException w:name="HTML Typewriter" w:semiHidden="1" w:unhideWhenUsed="1"/>
     <w:lsdException w:name="HTML Variable" w:semiHidden="1" w:unhideWhenUsed="1"/>
-    <w:lsdException w:name="Normal Table" w:semiHidden="1" w:unhideWhenUsed="1"/>
     <w:lsdException w:name="annotation subject" w:semiHidden="1" w:unhideWhenUsed="1"/>
     <w:lsdException w:name="No List" w:semiHidden="1" w:unhideWhenUsed="1"/>
     <w:lsdException w:name="Outline List 1" w:semiHidden="1" w:unhideWhenUsed="1"/>
@@ -345,10 +458,8 @@
     <w:lsdException w:name="Table Subtle 2" w:semiHidden="1" w:unhideWhenUsed="1"/>
     <w:lsdException w:name="Table Web 1" w:semiHidden="1" w:unhideWhenUsed="1"/>
     <w:lsdException w:name="Table Web 2" w:semiHidden="1" w:unhideWhenUsed="1"/>
-    <w:lsdException w:name="Table Web 3" w:semiHidden="1" w:unhideWhenUsed="1"/>
     <w:lsdException w:name="Balloon Text" w:semiHidden="1" w:unhideWhenUsed="1"/>
     <w:lsdException w:name="Table Grid" w:uiPriority="39"/>
-    <w:lsdException w:name="Table Theme" w:semiHidden="1" w:unhideWhenUsed="1"/>
     <w:lsdException w:name="Placeholder Text" w:semiHidden="1"/>
     <w:lsdException w:name="No Spacing" w:uiPriority="1" w:qFormat="1"/>
     <w:lsdException w:name="Light Shading" w:uiPriority="60"/>
@@ -568,6 +679,7 @@
     <w:lsdException w:name="Smart Hyperlink" w:semiHidden="1" w:unhideWhenUsed="1"/>
     <w:lsdException w:name="Hashtag" w:semiHidden="1" w:unhideWhenUsed="1"/>
     <w:lsdException w:name="Unresolved Mention" w:semiHidden="1" w:unhideWhenUsed="1"/>
+    <w:lsdException w:name="Smart Link" w:semiHidden="1" w:unhideWhenUsed="1"/>
   </w:latentStyles>
   <w:style w:type="paragraph" w:default="1" w:styleId="Normal">
     <w:name w:val="Normal"/>

</xml_diff>